<commit_message>
removed Washington state in article X and replaced with [state]
</commit_message>
<xml_diff>
--- a/Lump Sum Contract Template.docx
+++ b/Lump Sum Contract Template.docx
@@ -298,8 +298,9 @@
                 <w:szCs w:val="24"/>
                 <w:highlight w:val="yellow"/>
               </w:rPr>
-              <w:t xml:space="preserve"> not in the form below</w:t>
+              <w:t xml:space="preserve"> not in the form </w:t>
             </w:r>
+            <w:proofErr w:type="gramStart"/>
             <w:r>
               <w:rPr>
                 <w:rFonts w:ascii="Arial" w:hAnsi="Arial" w:cs="Arial"/>
@@ -309,7 +310,7 @@
                 <w:szCs w:val="24"/>
                 <w:highlight w:val="yellow"/>
               </w:rPr>
-              <w:t xml:space="preserve">] </w:t>
+              <w:t>below</w:t>
             </w:r>
             <w:r>
               <w:rPr>
@@ -318,8 +319,30 @@
                 <w:i/>
                 <w:sz w:val="24"/>
                 <w:szCs w:val="24"/>
-              </w:rPr>
-              <w:t xml:space="preserve"> Website Development Services</w:t>
+                <w:highlight w:val="yellow"/>
+              </w:rPr>
+              <w:t xml:space="preserve">] </w:t>
+            </w:r>
+            <w:r>
+              <w:rPr>
+                <w:rFonts w:ascii="Arial" w:hAnsi="Arial" w:cs="Arial"/>
+                <w:b/>
+                <w:i/>
+                <w:sz w:val="24"/>
+                <w:szCs w:val="24"/>
+              </w:rPr>
+              <w:t xml:space="preserve"> Website</w:t>
+            </w:r>
+            <w:proofErr w:type="gramEnd"/>
+            <w:r>
+              <w:rPr>
+                <w:rFonts w:ascii="Arial" w:hAnsi="Arial" w:cs="Arial"/>
+                <w:b/>
+                <w:i/>
+                <w:sz w:val="24"/>
+                <w:szCs w:val="24"/>
+              </w:rPr>
+              <w:t xml:space="preserve"> Development Services</w:t>
             </w:r>
             <w:r>
               <w:rPr>
@@ -504,6 +527,7 @@
               </w:rPr>
               <w:t>___________________</w:t>
             </w:r>
+            <w:proofErr w:type="gramStart"/>
             <w:r>
               <w:rPr>
                 <w:rFonts w:ascii="Arial" w:hAnsi="Arial" w:cs="Arial"/>
@@ -517,7 +541,17 @@
                 <w:i/>
                 <w:highlight w:val="yellow"/>
               </w:rPr>
-              <w:t xml:space="preserve">[Note: include any limits on usage.]  </w:t>
+              <w:t>[</w:t>
+            </w:r>
+            <w:proofErr w:type="gramEnd"/>
+            <w:r>
+              <w:rPr>
+                <w:rFonts w:ascii="Arial" w:hAnsi="Arial" w:cs="Arial"/>
+                <w:b/>
+                <w:i/>
+                <w:highlight w:val="yellow"/>
+              </w:rPr>
+              <w:t xml:space="preserve">Note: include any limits on usage.]  </w:t>
             </w:r>
           </w:p>
           <w:p>
@@ -958,8 +992,17 @@
           <w:rFonts w:ascii="Arial" w:eastAsia="Arial" w:hAnsi="Arial" w:cs="Arial"/>
           <w:color w:val="000000"/>
         </w:rPr>
-        <w:t>A. WHEREAS, Company designs websites for use on the Internet's Web;</w:t>
-      </w:r>
+        <w:t xml:space="preserve">A. WHEREAS, Company designs websites for use on the Internet's </w:t>
+      </w:r>
+      <w:proofErr w:type="gramStart"/>
+      <w:r>
+        <w:rPr>
+          <w:rFonts w:ascii="Arial" w:eastAsia="Arial" w:hAnsi="Arial" w:cs="Arial"/>
+          <w:color w:val="000000"/>
+        </w:rPr>
+        <w:t>Web;</w:t>
+      </w:r>
+      <w:proofErr w:type="gramEnd"/>
     </w:p>
     <w:p>
       <w:pPr>
@@ -972,8 +1015,17 @@
           <w:rFonts w:ascii="Arial" w:eastAsia="Arial" w:hAnsi="Arial" w:cs="Arial"/>
           <w:color w:val="000000"/>
         </w:rPr>
-        <w:t>B. WHEREAS, Client desires Company to design a website for Client;</w:t>
-      </w:r>
+        <w:t xml:space="preserve">B. WHEREAS, Client desires Company to design a website for </w:t>
+      </w:r>
+      <w:proofErr w:type="gramStart"/>
+      <w:r>
+        <w:rPr>
+          <w:rFonts w:ascii="Arial" w:eastAsia="Arial" w:hAnsi="Arial" w:cs="Arial"/>
+          <w:color w:val="000000"/>
+        </w:rPr>
+        <w:t>Client;</w:t>
+      </w:r>
+      <w:proofErr w:type="gramEnd"/>
     </w:p>
     <w:p>
       <w:pPr>
@@ -986,8 +1038,17 @@
           <w:rFonts w:ascii="Arial" w:eastAsia="Arial" w:hAnsi="Arial" w:cs="Arial"/>
           <w:color w:val="000000"/>
         </w:rPr>
-        <w:t>C. WHEREAS, Client shall pay Company an hourly fee for helping to conceptualize Client's Website and a fixed fee for developing Client's Website;</w:t>
-      </w:r>
+        <w:t xml:space="preserve">C. WHEREAS, Client shall pay Company an hourly fee for helping to conceptualize Client's Website and a fixed fee for developing Client's </w:t>
+      </w:r>
+      <w:proofErr w:type="gramStart"/>
+      <w:r>
+        <w:rPr>
+          <w:rFonts w:ascii="Arial" w:eastAsia="Arial" w:hAnsi="Arial" w:cs="Arial"/>
+          <w:color w:val="000000"/>
+        </w:rPr>
+        <w:t>Website;</w:t>
+      </w:r>
+      <w:proofErr w:type="gramEnd"/>
     </w:p>
     <w:p>
       <w:pPr>
@@ -1000,7 +1061,23 @@
           <w:rFonts w:ascii="Arial" w:eastAsia="Arial" w:hAnsi="Arial" w:cs="Arial"/>
           <w:color w:val="000000"/>
         </w:rPr>
-        <w:t>NOW THEREFORE, in consideration of the mutual covenants and promises set forth herein, the Parties agree as follows:</w:t>
+        <w:t xml:space="preserve">NOW THEREFORE, in consideration of the mutual covenants and promises </w:t>
+      </w:r>
+      <w:proofErr w:type="gramStart"/>
+      <w:r>
+        <w:rPr>
+          <w:rFonts w:ascii="Arial" w:eastAsia="Arial" w:hAnsi="Arial" w:cs="Arial"/>
+          <w:color w:val="000000"/>
+        </w:rPr>
+        <w:t>set</w:t>
+      </w:r>
+      <w:proofErr w:type="gramEnd"/>
+      <w:r>
+        <w:rPr>
+          <w:rFonts w:ascii="Arial" w:eastAsia="Arial" w:hAnsi="Arial" w:cs="Arial"/>
+          <w:color w:val="000000"/>
+        </w:rPr>
+        <w:t xml:space="preserve"> forth herein, the Parties agree as follows:</w:t>
       </w:r>
     </w:p>
     <w:p>
@@ -1160,7 +1237,23 @@
           <w:rFonts w:ascii="Arial" w:eastAsia="Arial" w:hAnsi="Arial" w:cs="Arial"/>
           <w:color w:val="000000"/>
         </w:rPr>
-        <w:t>" means an error in the Website that causes repeated and repeatable malfunctions.</w:t>
+        <w:t xml:space="preserve">" means an error </w:t>
+      </w:r>
+      <w:proofErr w:type="gramStart"/>
+      <w:r>
+        <w:rPr>
+          <w:rFonts w:ascii="Arial" w:eastAsia="Arial" w:hAnsi="Arial" w:cs="Arial"/>
+          <w:color w:val="000000"/>
+        </w:rPr>
+        <w:t>in</w:t>
+      </w:r>
+      <w:proofErr w:type="gramEnd"/>
+      <w:r>
+        <w:rPr>
+          <w:rFonts w:ascii="Arial" w:eastAsia="Arial" w:hAnsi="Arial" w:cs="Arial"/>
+          <w:color w:val="000000"/>
+        </w:rPr>
+        <w:t xml:space="preserve"> the Website that causes repeated and repeatable malfunctions.</w:t>
       </w:r>
     </w:p>
     <w:p>
@@ -1378,8 +1471,17 @@
           <w:rFonts w:ascii="Arial" w:eastAsia="Arial" w:hAnsi="Arial" w:cs="Arial"/>
           <w:color w:val="000000"/>
         </w:rPr>
-        <w:t>(a) Rights in any patent, copyright, trademark, trade dress, and trade name;</w:t>
-      </w:r>
+        <w:t xml:space="preserve">(a) Rights in any patent, copyright, trademark, trade dress, and trade </w:t>
+      </w:r>
+      <w:proofErr w:type="gramStart"/>
+      <w:r>
+        <w:rPr>
+          <w:rFonts w:ascii="Arial" w:eastAsia="Arial" w:hAnsi="Arial" w:cs="Arial"/>
+          <w:color w:val="000000"/>
+        </w:rPr>
+        <w:t>name;</w:t>
+      </w:r>
+      <w:proofErr w:type="gramEnd"/>
     </w:p>
     <w:p>
       <w:pPr>
@@ -1509,7 +1611,23 @@
           <w:rFonts w:ascii="Arial" w:eastAsia="Arial" w:hAnsi="Arial" w:cs="Arial"/>
           <w:color w:val="000000"/>
         </w:rPr>
-        <w:t>" means one of Client's employees, as may be designed by Client from time to time, who shall be deemed as Client's liaison with Company, and who shall have the power to act as Client's project manager in order to make ongoing decisions under this Agreement which are binding upon Client.</w:t>
+        <w:t xml:space="preserve">" means one of Client's employees, as may be designed by Client from time to time, who shall be deemed as Client's liaison with Company, and who shall have the power to act as Client's project manager </w:t>
+      </w:r>
+      <w:proofErr w:type="gramStart"/>
+      <w:r>
+        <w:rPr>
+          <w:rFonts w:ascii="Arial" w:eastAsia="Arial" w:hAnsi="Arial" w:cs="Arial"/>
+          <w:color w:val="000000"/>
+        </w:rPr>
+        <w:t>in order to</w:t>
+      </w:r>
+      <w:proofErr w:type="gramEnd"/>
+      <w:r>
+        <w:rPr>
+          <w:rFonts w:ascii="Arial" w:eastAsia="Arial" w:hAnsi="Arial" w:cs="Arial"/>
+          <w:color w:val="000000"/>
+        </w:rPr>
+        <w:t xml:space="preserve"> make ongoing decisions under this Agreement which are binding upon Client.</w:t>
       </w:r>
     </w:p>
     <w:p>
@@ -1684,7 +1802,23 @@
           <w:rFonts w:ascii="Arial" w:eastAsia="Arial" w:hAnsi="Arial" w:cs="Arial"/>
           <w:color w:val="000000"/>
         </w:rPr>
-        <w:t>" is a subset of the Internet, and is a common system for browsing Internet websites.</w:t>
+        <w:t xml:space="preserve">" is a subset of the </w:t>
+      </w:r>
+      <w:proofErr w:type="gramStart"/>
+      <w:r>
+        <w:rPr>
+          <w:rFonts w:ascii="Arial" w:eastAsia="Arial" w:hAnsi="Arial" w:cs="Arial"/>
+          <w:color w:val="000000"/>
+        </w:rPr>
+        <w:t>Internet, and</w:t>
+      </w:r>
+      <w:proofErr w:type="gramEnd"/>
+      <w:r>
+        <w:rPr>
+          <w:rFonts w:ascii="Arial" w:eastAsia="Arial" w:hAnsi="Arial" w:cs="Arial"/>
+          <w:color w:val="000000"/>
+        </w:rPr>
+        <w:t xml:space="preserve"> is a common system for browsing Internet websites.</w:t>
       </w:r>
     </w:p>
     <w:p>
@@ -1803,7 +1937,23 @@
           <w:rFonts w:ascii="Arial" w:eastAsia="Arial" w:hAnsi="Arial" w:cs="Arial"/>
           <w:color w:val="000000"/>
         </w:rPr>
-        <w:t>which graphically and textually illustrates all Web pages that Client wishes to incorporate into its Website, including images and graphics; the functionality Client desires between multiple Web pages, and the functionality Client desires between each Web page and users (the “Preliminary Specification Sheet”).</w:t>
+        <w:t xml:space="preserve">which graphically and textually illustrates all Web pages that Client wishes to incorporate into its </w:t>
+      </w:r>
+      <w:proofErr w:type="gramStart"/>
+      <w:r>
+        <w:rPr>
+          <w:rFonts w:ascii="Arial" w:eastAsia="Arial" w:hAnsi="Arial" w:cs="Arial"/>
+          <w:color w:val="000000"/>
+        </w:rPr>
+        <w:t>Website</w:t>
+      </w:r>
+      <w:proofErr w:type="gramEnd"/>
+      <w:r>
+        <w:rPr>
+          <w:rFonts w:ascii="Arial" w:eastAsia="Arial" w:hAnsi="Arial" w:cs="Arial"/>
+          <w:color w:val="000000"/>
+        </w:rPr>
+        <w:t>, including images and graphics; the functionality Client desires between multiple Web pages, and the functionality Client desires between each Web page and users (the “Preliminary Specification Sheet”).</w:t>
       </w:r>
     </w:p>
     <w:p>
@@ -1832,7 +1982,55 @@
           <w:rFonts w:ascii="Arial" w:eastAsia="Arial" w:hAnsi="Arial" w:cs="Arial"/>
           <w:color w:val="000000"/>
         </w:rPr>
-        <w:t>. Company shall prepare a First Modified Specification Sheet by reviewing Client's Preliminary Specification Sheet, consulting with Client in order to make suggested changes and improvements, and drafting a First Modified Specification Sheet. Client shall inspect Company's First Modified Specification Sheet, and shall approve it, reject it or make additional changes. Client and/or Company may make additional subsequent changes, and each resulting Modified Specification Sheet shall be sequentially numbered, and shall not become a Final Specification Sheet in the absence of the Parties' mutual written assent. Company shall assist Client with the preparation of Modified Specification Sheets, and Client shall compensate Company at the rate of</w:t>
+        <w:t xml:space="preserve">. Company shall prepare a First Modified Specification Sheet by reviewing Client's Preliminary Specification Sheet, consulting with Client in order to make suggested changes and </w:t>
+      </w:r>
+      <w:proofErr w:type="gramStart"/>
+      <w:r>
+        <w:rPr>
+          <w:rFonts w:ascii="Arial" w:eastAsia="Arial" w:hAnsi="Arial" w:cs="Arial"/>
+          <w:color w:val="000000"/>
+        </w:rPr>
+        <w:t>improvements, and</w:t>
+      </w:r>
+      <w:proofErr w:type="gramEnd"/>
+      <w:r>
+        <w:rPr>
+          <w:rFonts w:ascii="Arial" w:eastAsia="Arial" w:hAnsi="Arial" w:cs="Arial"/>
+          <w:color w:val="000000"/>
+        </w:rPr>
+        <w:t xml:space="preserve"> drafting a First Modified Specification Sheet. Client shall inspect Company's First Modified Specification Sheet, and shall approve it, reject </w:t>
+      </w:r>
+      <w:proofErr w:type="gramStart"/>
+      <w:r>
+        <w:rPr>
+          <w:rFonts w:ascii="Arial" w:eastAsia="Arial" w:hAnsi="Arial" w:cs="Arial"/>
+          <w:color w:val="000000"/>
+        </w:rPr>
+        <w:t>it</w:t>
+      </w:r>
+      <w:proofErr w:type="gramEnd"/>
+      <w:r>
+        <w:rPr>
+          <w:rFonts w:ascii="Arial" w:eastAsia="Arial" w:hAnsi="Arial" w:cs="Arial"/>
+          <w:color w:val="000000"/>
+        </w:rPr>
+        <w:t xml:space="preserve"> or make additional changes. Client and/or Company may make additional subsequent changes, and each resulting Modified Specification Sheet shall be sequentially </w:t>
+      </w:r>
+      <w:proofErr w:type="gramStart"/>
+      <w:r>
+        <w:rPr>
+          <w:rFonts w:ascii="Arial" w:eastAsia="Arial" w:hAnsi="Arial" w:cs="Arial"/>
+          <w:color w:val="000000"/>
+        </w:rPr>
+        <w:t>numbered, and</w:t>
+      </w:r>
+      <w:proofErr w:type="gramEnd"/>
+      <w:r>
+        <w:rPr>
+          <w:rFonts w:ascii="Arial" w:eastAsia="Arial" w:hAnsi="Arial" w:cs="Arial"/>
+          <w:color w:val="000000"/>
+        </w:rPr>
+        <w:t xml:space="preserve"> shall not become a Final Specification Sheet in the absence of the Parties' mutual written assent. Company shall assist Client with the preparation of Modified Specification Sheets, and Client shall compensate Company at the rate of</w:t>
       </w:r>
       <w:r>
         <w:rPr>
@@ -1918,7 +2116,23 @@
           <w:rFonts w:ascii="Arial" w:eastAsia="Arial" w:hAnsi="Arial" w:cs="Arial"/>
           <w:color w:val="000000"/>
         </w:rPr>
-        <w:t>. When the Parties have inscribed any Modified Specification Sheet with the term "Final Specification Sheet," and the Parties have signed it, then Company shall undertake to develop the desired Website according to the specifications contained therein. Client hereby expressly represents that by signing the Final Specification Sheet, the specifications contained therein shall be deemed complete and accurate.</w:t>
+        <w:t xml:space="preserve">. When the Parties have inscribed any Modified Specification Sheet with the term "Final Specification Sheet," and the Parties have signed it, then Company shall undertake to develop the desired </w:t>
+      </w:r>
+      <w:proofErr w:type="gramStart"/>
+      <w:r>
+        <w:rPr>
+          <w:rFonts w:ascii="Arial" w:eastAsia="Arial" w:hAnsi="Arial" w:cs="Arial"/>
+          <w:color w:val="000000"/>
+        </w:rPr>
+        <w:t>Website</w:t>
+      </w:r>
+      <w:proofErr w:type="gramEnd"/>
+      <w:r>
+        <w:rPr>
+          <w:rFonts w:ascii="Arial" w:eastAsia="Arial" w:hAnsi="Arial" w:cs="Arial"/>
+          <w:color w:val="000000"/>
+        </w:rPr>
+        <w:t xml:space="preserve"> according to the specifications contained therein. Client hereby expressly represents that by signing the Final Specification Sheet, the specifications contained therein shall be deemed complete and accurate.</w:t>
       </w:r>
     </w:p>
     <w:p>
@@ -2093,7 +2307,23 @@
           <w:rFonts w:ascii="Arial" w:eastAsia="Arial" w:hAnsi="Arial" w:cs="Arial"/>
           <w:color w:val="000000"/>
         </w:rPr>
-        <w:t>. Written modifications shall expressly include an additional amount of time, if any, for the development of Client's Website as a result of the accepted modifications, and the delivery schedule shall be delayed by the same amount of time. When such modifications are necessary for Company to continue working on the development project, and when no other coding can be done during the interim, the delivery schedule shall also be delayed by the amount of time between when such modifications are first proposed until the time when they are signed by both Parties.</w:t>
+        <w:t xml:space="preserve">. Written modifications shall expressly include an additional amount of time, if any, for the development of Client's Website </w:t>
+      </w:r>
+      <w:proofErr w:type="gramStart"/>
+      <w:r>
+        <w:rPr>
+          <w:rFonts w:ascii="Arial" w:eastAsia="Arial" w:hAnsi="Arial" w:cs="Arial"/>
+          <w:color w:val="000000"/>
+        </w:rPr>
+        <w:t>as a result of</w:t>
+      </w:r>
+      <w:proofErr w:type="gramEnd"/>
+      <w:r>
+        <w:rPr>
+          <w:rFonts w:ascii="Arial" w:eastAsia="Arial" w:hAnsi="Arial" w:cs="Arial"/>
+          <w:color w:val="000000"/>
+        </w:rPr>
+        <w:t xml:space="preserve"> the accepted modifications, and the delivery schedule shall be delayed by the same amount of time. When such modifications are necessary for Company to continue working on the development project, and when no other coding can be done during the interim, the delivery schedule shall also be delayed by the amount of time between when such modifications are first proposed until the time when they are signed by both Parties.</w:t>
       </w:r>
     </w:p>
     <w:p>
@@ -2122,7 +2352,23 @@
           <w:rFonts w:ascii="Arial" w:eastAsia="Arial" w:hAnsi="Arial" w:cs="Arial"/>
           <w:color w:val="000000"/>
         </w:rPr>
-        <w:t>. The types of delay enumerated in (1) and (2) above shall not result in the imposition of any set-off, liquidated damages, penalty or other liability against Company during that additional period of additional development time.</w:t>
+        <w:t xml:space="preserve">. The types of delay enumerated in (1) and (2) above shall not result in the imposition of any set-off, liquidated damages, </w:t>
+      </w:r>
+      <w:proofErr w:type="gramStart"/>
+      <w:r>
+        <w:rPr>
+          <w:rFonts w:ascii="Arial" w:eastAsia="Arial" w:hAnsi="Arial" w:cs="Arial"/>
+          <w:color w:val="000000"/>
+        </w:rPr>
+        <w:t>penalty</w:t>
+      </w:r>
+      <w:proofErr w:type="gramEnd"/>
+      <w:r>
+        <w:rPr>
+          <w:rFonts w:ascii="Arial" w:eastAsia="Arial" w:hAnsi="Arial" w:cs="Arial"/>
+          <w:color w:val="000000"/>
+        </w:rPr>
+        <w:t xml:space="preserve"> or other liability against Company during that additional period of additional development time.</w:t>
       </w:r>
     </w:p>
     <w:p>
@@ -2570,7 +2816,23 @@
           <w:rFonts w:ascii="Arial" w:eastAsia="Arial" w:hAnsi="Arial" w:cs="Arial"/>
           <w:color w:val="000000"/>
         </w:rPr>
-        <w:t xml:space="preserve"> for any and all work performed by Company between the time of Client's delivery of the Final Specification Sheet to Company and until the time of Final Acceptance by Client (the "Design Fee"). One-half of this amount shall be delivered by Client to Company</w:t>
+        <w:t xml:space="preserve"> for </w:t>
+      </w:r>
+      <w:proofErr w:type="gramStart"/>
+      <w:r>
+        <w:rPr>
+          <w:rFonts w:ascii="Arial" w:eastAsia="Arial" w:hAnsi="Arial" w:cs="Arial"/>
+          <w:color w:val="000000"/>
+        </w:rPr>
+        <w:t>any and all</w:t>
+      </w:r>
+      <w:proofErr w:type="gramEnd"/>
+      <w:r>
+        <w:rPr>
+          <w:rFonts w:ascii="Arial" w:eastAsia="Arial" w:hAnsi="Arial" w:cs="Arial"/>
+          <w:color w:val="000000"/>
+        </w:rPr>
+        <w:t xml:space="preserve"> work performed by Company between the time of Client's delivery of the Final Specification Sheet to Company and until the time of Final Acceptance by Client (the "Design Fee"). One-half of this amount shall be delivered by Client to Company</w:t>
       </w:r>
       <w:r>
         <w:rPr>
@@ -2643,7 +2905,23 @@
           <w:rFonts w:ascii="Arial" w:eastAsia="Arial" w:hAnsi="Arial" w:cs="Arial"/>
           <w:color w:val="000000"/>
         </w:rPr>
-        <w:t>. After Final Acceptance, Client may desire to modify the Website in order to fix Bugs, to conform to the Final Specification Sheet, or to enhance its appeal. Client shall submit its desired modifications in writing to Company, and the parties shall sign the written modification prior to the performance of any modification work by Company</w:t>
+        <w:t xml:space="preserve">. After Final Acceptance, Client may desire to modify the Website </w:t>
+      </w:r>
+      <w:proofErr w:type="gramStart"/>
+      <w:r>
+        <w:rPr>
+          <w:rFonts w:ascii="Arial" w:eastAsia="Arial" w:hAnsi="Arial" w:cs="Arial"/>
+          <w:color w:val="000000"/>
+        </w:rPr>
+        <w:t>in order to</w:t>
+      </w:r>
+      <w:proofErr w:type="gramEnd"/>
+      <w:r>
+        <w:rPr>
+          <w:rFonts w:ascii="Arial" w:eastAsia="Arial" w:hAnsi="Arial" w:cs="Arial"/>
+          <w:color w:val="000000"/>
+        </w:rPr>
+        <w:t xml:space="preserve"> fix Bugs, to conform to the Final Specification Sheet, or to enhance its appeal. Client shall submit its desired modifications in writing to Company, and the parties shall sign the written modification prior to the performance of any modification work by Company</w:t>
       </w:r>
       <w:r>
         <w:rPr>
@@ -2652,6 +2930,7 @@
         </w:rPr>
         <w:t>; provided, however, that a simple SMS or email message with the writer’s signature shall suffice. (</w:t>
       </w:r>
+      <w:proofErr w:type="gramStart"/>
       <w:r>
         <w:rPr>
           <w:rFonts w:ascii="Arial" w:eastAsia="Arial" w:hAnsi="Arial" w:cs="Arial"/>
@@ -2661,6 +2940,7 @@
         </w:rPr>
         <w:t>E.g.</w:t>
       </w:r>
+      <w:proofErr w:type="gramEnd"/>
       <w:r>
         <w:rPr>
           <w:rFonts w:ascii="Arial" w:eastAsia="Arial" w:hAnsi="Arial" w:cs="Arial"/>
@@ -3111,7 +3391,23 @@
           <w:rFonts w:ascii="Arial" w:eastAsia="Arial" w:hAnsi="Arial" w:cs="Arial"/>
           <w:color w:val="000000"/>
         </w:rPr>
-        <w:t xml:space="preserve">. The Parties expressly recognize that the Website is not a "work made for hire," that Company is an independent contractor, and that Company is not an employee, partner, joint author or joint </w:t>
+        <w:t xml:space="preserve">. The Parties expressly recognize that the Website is not a "work made for hire," that Company is an independent contractor, and that Company is not an employee, partner, joint </w:t>
+      </w:r>
+      <w:proofErr w:type="gramStart"/>
+      <w:r>
+        <w:rPr>
+          <w:rFonts w:ascii="Arial" w:eastAsia="Arial" w:hAnsi="Arial" w:cs="Arial"/>
+          <w:color w:val="000000"/>
+        </w:rPr>
+        <w:t>author</w:t>
+      </w:r>
+      <w:proofErr w:type="gramEnd"/>
+      <w:r>
+        <w:rPr>
+          <w:rFonts w:ascii="Arial" w:eastAsia="Arial" w:hAnsi="Arial" w:cs="Arial"/>
+          <w:color w:val="000000"/>
+        </w:rPr>
+        <w:t xml:space="preserve"> or joint </w:t>
       </w:r>
       <w:proofErr w:type="spellStart"/>
       <w:r>
@@ -3127,7 +3423,23 @@
           <w:rFonts w:ascii="Arial" w:eastAsia="Arial" w:hAnsi="Arial" w:cs="Arial"/>
           <w:color w:val="000000"/>
         </w:rPr>
-        <w:t xml:space="preserve"> of Client. Company shall be deemed the sole author and owner of all CGI, HTML Code, graphics and data, and their attendant Intellectual Property Rights, that are incorporated into the Web site, or incorporated into any work embodying or derived from any portion of the Web site. Company hereby grants, assigns and otherwise transfers non-exclusively and in perpetuity</w:t>
+        <w:t xml:space="preserve"> of Client. Company shall be deemed the sole author and owner of all CGI, HTML Code, graphics and data, and their attendant Intellectual Property Rights, that are incorporated into the Web site, or incorporated into any work embodying or derived from any portion of the Web site. Company hereby grants, </w:t>
+      </w:r>
+      <w:proofErr w:type="gramStart"/>
+      <w:r>
+        <w:rPr>
+          <w:rFonts w:ascii="Arial" w:eastAsia="Arial" w:hAnsi="Arial" w:cs="Arial"/>
+          <w:color w:val="000000"/>
+        </w:rPr>
+        <w:t>assigns</w:t>
+      </w:r>
+      <w:proofErr w:type="gramEnd"/>
+      <w:r>
+        <w:rPr>
+          <w:rFonts w:ascii="Arial" w:eastAsia="Arial" w:hAnsi="Arial" w:cs="Arial"/>
+          <w:color w:val="000000"/>
+        </w:rPr>
+        <w:t xml:space="preserve"> and otherwise transfers non-exclusively and in perpetuity</w:t>
       </w:r>
       <w:r>
         <w:rPr>
@@ -3228,7 +3540,23 @@
           <w:rFonts w:ascii="Arial" w:eastAsia="Arial" w:hAnsi="Arial" w:cs="Arial"/>
           <w:color w:val="000000"/>
         </w:rPr>
-        <w:t xml:space="preserve">. Company expressly grants, assigns and otherwise transfers non-exclusively and in perpetuity to Client, its successors and its assigns, the right </w:t>
+        <w:t xml:space="preserve">. Company expressly grants, </w:t>
+      </w:r>
+      <w:proofErr w:type="gramStart"/>
+      <w:r>
+        <w:rPr>
+          <w:rFonts w:ascii="Arial" w:eastAsia="Arial" w:hAnsi="Arial" w:cs="Arial"/>
+          <w:color w:val="000000"/>
+        </w:rPr>
+        <w:t>assigns</w:t>
+      </w:r>
+      <w:proofErr w:type="gramEnd"/>
+      <w:r>
+        <w:rPr>
+          <w:rFonts w:ascii="Arial" w:eastAsia="Arial" w:hAnsi="Arial" w:cs="Arial"/>
+          <w:color w:val="000000"/>
+        </w:rPr>
+        <w:t xml:space="preserve"> and otherwise transfers non-exclusively and in perpetuity to Client, its successors and its assigns, the right </w:t>
       </w:r>
       <w:r>
         <w:rPr>
@@ -3571,7 +3899,23 @@
           <w:color w:val="000000"/>
         </w:rPr>
         <w:lastRenderedPageBreak/>
-        <w:t>NEGLIGENT. MODIFICATIONS MADE TO CLIENT'S WEBSITE BY CLIENT OR ANY THIRD PARTY VOIDS ANY REMAINING EXPRESS OR IMPLIED WARRANTIES. Some jurisdictions do not permit the exclusion or limitation of liability for consequential or incidental damages, and, as such, some portion of the above limitation may not apply to Client. In such jurisdictions, Company's liability is limited to the greatest extent permitted by law.</w:t>
+        <w:t xml:space="preserve">NEGLIGENT. MODIFICATIONS MADE TO CLIENT'S WEBSITE BY CLIENT OR ANY </w:t>
+      </w:r>
+      <w:proofErr w:type="gramStart"/>
+      <w:r>
+        <w:rPr>
+          <w:rFonts w:ascii="Arial" w:eastAsia="Arial" w:hAnsi="Arial" w:cs="Arial"/>
+          <w:color w:val="000000"/>
+        </w:rPr>
+        <w:t>THIRD PARTY</w:t>
+      </w:r>
+      <w:proofErr w:type="gramEnd"/>
+      <w:r>
+        <w:rPr>
+          <w:rFonts w:ascii="Arial" w:eastAsia="Arial" w:hAnsi="Arial" w:cs="Arial"/>
+          <w:color w:val="000000"/>
+        </w:rPr>
+        <w:t xml:space="preserve"> VOIDS ANY REMAINING EXPRESS OR IMPLIED WARRANTIES. Some jurisdictions do not permit the exclusion or limitation of liability for consequential or incidental damages, and, as such, some portion of the above limitation may not apply to Client. In such jurisdictions, Company's liability is limited to the greatest extent permitted by law.</w:t>
       </w:r>
     </w:p>
     <w:p>
@@ -3620,8 +3964,17 @@
           <w:rFonts w:ascii="Arial" w:eastAsia="Arial" w:hAnsi="Arial" w:cs="Arial"/>
           <w:color w:val="000000"/>
         </w:rPr>
-        <w:t>(a) Acts of God or of a public enemy;</w:t>
-      </w:r>
+        <w:t xml:space="preserve">(a) Acts of God or of a public </w:t>
+      </w:r>
+      <w:proofErr w:type="gramStart"/>
+      <w:r>
+        <w:rPr>
+          <w:rFonts w:ascii="Arial" w:eastAsia="Arial" w:hAnsi="Arial" w:cs="Arial"/>
+          <w:color w:val="000000"/>
+        </w:rPr>
+        <w:t>enemy;</w:t>
+      </w:r>
+      <w:proofErr w:type="gramEnd"/>
     </w:p>
     <w:p>
       <w:pPr>
@@ -3634,8 +3987,17 @@
           <w:rFonts w:ascii="Arial" w:eastAsia="Arial" w:hAnsi="Arial" w:cs="Arial"/>
           <w:color w:val="000000"/>
         </w:rPr>
-        <w:t>(b) Acts of the United States or any state or political subdivision thereof;</w:t>
-      </w:r>
+        <w:t xml:space="preserve">(b) Acts of the United States or any state or political subdivision </w:t>
+      </w:r>
+      <w:proofErr w:type="gramStart"/>
+      <w:r>
+        <w:rPr>
+          <w:rFonts w:ascii="Arial" w:eastAsia="Arial" w:hAnsi="Arial" w:cs="Arial"/>
+          <w:color w:val="000000"/>
+        </w:rPr>
+        <w:t>thereof;</w:t>
+      </w:r>
+      <w:proofErr w:type="gramEnd"/>
     </w:p>
     <w:p>
       <w:pPr>
@@ -3648,8 +4010,17 @@
           <w:rFonts w:ascii="Arial" w:eastAsia="Arial" w:hAnsi="Arial" w:cs="Arial"/>
           <w:color w:val="000000"/>
         </w:rPr>
-        <w:t>(c) Fires, severe weather, floods, earthquakes, natural disasters, explosions or other catastrophes;</w:t>
-      </w:r>
+        <w:t xml:space="preserve">(c) Fires, severe weather, floods, earthquakes, natural disasters, explosions or other </w:t>
+      </w:r>
+      <w:proofErr w:type="gramStart"/>
+      <w:r>
+        <w:rPr>
+          <w:rFonts w:ascii="Arial" w:eastAsia="Arial" w:hAnsi="Arial" w:cs="Arial"/>
+          <w:color w:val="000000"/>
+        </w:rPr>
+        <w:t>catastrophes;</w:t>
+      </w:r>
+      <w:proofErr w:type="gramEnd"/>
     </w:p>
     <w:p>
       <w:pPr>
@@ -3662,8 +4033,17 @@
           <w:rFonts w:ascii="Arial" w:eastAsia="Arial" w:hAnsi="Arial" w:cs="Arial"/>
           <w:color w:val="000000"/>
         </w:rPr>
-        <w:t>(d) Embargoes, epidemics or quarantine restrictions;</w:t>
-      </w:r>
+        <w:t xml:space="preserve">(d) Embargoes, epidemics or quarantine </w:t>
+      </w:r>
+      <w:proofErr w:type="gramStart"/>
+      <w:r>
+        <w:rPr>
+          <w:rFonts w:ascii="Arial" w:eastAsia="Arial" w:hAnsi="Arial" w:cs="Arial"/>
+          <w:color w:val="000000"/>
+        </w:rPr>
+        <w:t>restrictions;</w:t>
+      </w:r>
+      <w:proofErr w:type="gramEnd"/>
     </w:p>
     <w:p>
       <w:pPr>
@@ -3676,8 +4056,17 @@
           <w:rFonts w:ascii="Arial" w:eastAsia="Arial" w:hAnsi="Arial" w:cs="Arial"/>
           <w:color w:val="000000"/>
         </w:rPr>
-        <w:t>(e) Shortage of goods, labor strikes, slowdowns, differences with workmen or labor stoppages of any kind;</w:t>
-      </w:r>
+        <w:t xml:space="preserve">(e) Shortage of goods, labor strikes, slowdowns, differences with workmen or labor stoppages of any </w:t>
+      </w:r>
+      <w:proofErr w:type="gramStart"/>
+      <w:r>
+        <w:rPr>
+          <w:rFonts w:ascii="Arial" w:eastAsia="Arial" w:hAnsi="Arial" w:cs="Arial"/>
+          <w:color w:val="000000"/>
+        </w:rPr>
+        <w:t>kind;</w:t>
+      </w:r>
+      <w:proofErr w:type="gramEnd"/>
     </w:p>
     <w:p>
       <w:pPr>
@@ -3690,8 +4079,17 @@
           <w:rFonts w:ascii="Arial" w:eastAsia="Arial" w:hAnsi="Arial" w:cs="Arial"/>
           <w:color w:val="000000"/>
         </w:rPr>
-        <w:t>(f) Delays of supplier or delay of transportation for any reason;</w:t>
-      </w:r>
+        <w:t xml:space="preserve">(f) Delays of supplier or delay of transportation for any </w:t>
+      </w:r>
+      <w:proofErr w:type="gramStart"/>
+      <w:r>
+        <w:rPr>
+          <w:rFonts w:ascii="Arial" w:eastAsia="Arial" w:hAnsi="Arial" w:cs="Arial"/>
+          <w:color w:val="000000"/>
+        </w:rPr>
+        <w:t>reason;</w:t>
+      </w:r>
+      <w:proofErr w:type="gramEnd"/>
     </w:p>
     <w:p>
       <w:pPr>
@@ -3718,7 +4116,23 @@
           <w:rFonts w:ascii="Arial" w:eastAsia="Arial" w:hAnsi="Arial" w:cs="Arial"/>
           <w:color w:val="000000"/>
         </w:rPr>
-        <w:t>Acceptance of delivery of goods or services shall constitute a waiver and release of Company by Client for any claim for damages, setoff, discount or other liability on account of delay.</w:t>
+        <w:t xml:space="preserve">Acceptance of delivery of goods or services shall constitute a waiver and release of Company by Client for any claim for damages, setoff, </w:t>
+      </w:r>
+      <w:proofErr w:type="gramStart"/>
+      <w:r>
+        <w:rPr>
+          <w:rFonts w:ascii="Arial" w:eastAsia="Arial" w:hAnsi="Arial" w:cs="Arial"/>
+          <w:color w:val="000000"/>
+        </w:rPr>
+        <w:t>discount</w:t>
+      </w:r>
+      <w:proofErr w:type="gramEnd"/>
+      <w:r>
+        <w:rPr>
+          <w:rFonts w:ascii="Arial" w:eastAsia="Arial" w:hAnsi="Arial" w:cs="Arial"/>
+          <w:color w:val="000000"/>
+        </w:rPr>
+        <w:t xml:space="preserve"> or other liability on account of delay.</w:t>
       </w:r>
     </w:p>
     <w:p>
@@ -3753,7 +4167,39 @@
           <w:rFonts w:ascii="Arial" w:eastAsia="Arial" w:hAnsi="Arial" w:cs="Arial"/>
           <w:color w:val="000000"/>
         </w:rPr>
-        <w:t xml:space="preserve"> The Parties expressly recognize that Company does not operate, control or endorse any information, products or services on the Internet, and that any entities that do offer such information, products or services are not affiliated with Company. Company does not make any express or implied warranties, representations or endorsements TO CLIENT OR ANY THIRD PARTY whatsoever with regard to any information, products or services provided through Company AND OBTAINED OR CONTRACTED OVER the Internet, including, without limitation, warranties of: 1) MERCHANTABILITY; 2) FITNESS FOR A PARTICULAR PURPOSE; 3) EFFORT TO ACHIEVE PURPOSE; 4) QUALITY; 5) ACCURACY; 6) NON-INFRINGEMENT 7) QUIET ENJOYMENT; AND 8) TITLE. Company shall not be liable TO CLIENT OR ANY THIRD PARTY for any cost or damage arising either directly or indirectly from any transaction involving third parties' information, products or services. Some jurisdictions do not permit the exclusion or limitation of liability for consequential or incidental damages, and, as such, some portion of the above limitation may not apply to Client. In such jurisdictions, Company's liability is limited to the greatest extent permitted by law.</w:t>
+        <w:t xml:space="preserve"> The Parties expressly recognize that Company does not operate, </w:t>
+      </w:r>
+      <w:proofErr w:type="gramStart"/>
+      <w:r>
+        <w:rPr>
+          <w:rFonts w:ascii="Arial" w:eastAsia="Arial" w:hAnsi="Arial" w:cs="Arial"/>
+          <w:color w:val="000000"/>
+        </w:rPr>
+        <w:t>control</w:t>
+      </w:r>
+      <w:proofErr w:type="gramEnd"/>
+      <w:r>
+        <w:rPr>
+          <w:rFonts w:ascii="Arial" w:eastAsia="Arial" w:hAnsi="Arial" w:cs="Arial"/>
+          <w:color w:val="000000"/>
+        </w:rPr>
+        <w:t xml:space="preserve"> or endorse any information, products or services on the Internet, and that any entities that do offer such information, products or services are not affiliated with Company. Company does not make any express or implied warranties, representations or endorsements TO CLIENT OR ANY THIRD PARTY whatsoever with regard to any information, products or services provided through Company AND OBTAINED OR CONTRACTED OVER the Internet, including, without limitation, warranties of: 1) MERCHANTABILITY; 2) FITNESS FOR A PARTICULAR PURPOSE; 3) EFFORT TO ACHIEVE PURPOSE; 4) QUALITY; 5) ACCURACY; 6) NON-INFRINGEMENT 7) QUIET ENJOYMENT; AND 8) TITLE. Company shall not be liable TO CLIENT OR ANY THIRD PARTY for any cost or damage arising either directly or indirectly from any transaction involving third parties' information, </w:t>
+      </w:r>
+      <w:proofErr w:type="gramStart"/>
+      <w:r>
+        <w:rPr>
+          <w:rFonts w:ascii="Arial" w:eastAsia="Arial" w:hAnsi="Arial" w:cs="Arial"/>
+          <w:color w:val="000000"/>
+        </w:rPr>
+        <w:t>products</w:t>
+      </w:r>
+      <w:proofErr w:type="gramEnd"/>
+      <w:r>
+        <w:rPr>
+          <w:rFonts w:ascii="Arial" w:eastAsia="Arial" w:hAnsi="Arial" w:cs="Arial"/>
+          <w:color w:val="000000"/>
+        </w:rPr>
+        <w:t xml:space="preserve"> or services. Some jurisdictions do not permit the exclusion or limitation of liability for consequential or incidental damages, and, as such, some portion of the above limitation may not apply to Client. In such jurisdictions, Company's liability is limited to the greatest extent permitted by law.</w:t>
       </w:r>
     </w:p>
     <w:p>
@@ -3783,7 +4229,23 @@
           <w:rFonts w:ascii="Arial" w:eastAsia="Arial" w:hAnsi="Arial" w:cs="Arial"/>
           <w:color w:val="000000"/>
         </w:rPr>
-        <w:t xml:space="preserve"> The parties expressly recognize that Company cannot and does not guarantee or warrant that files </w:t>
+        <w:t xml:space="preserve"> The parties expressly recognize that Company cannot and does not guarantee or warrant </w:t>
+      </w:r>
+      <w:proofErr w:type="gramStart"/>
+      <w:r>
+        <w:rPr>
+          <w:rFonts w:ascii="Arial" w:eastAsia="Arial" w:hAnsi="Arial" w:cs="Arial"/>
+          <w:color w:val="000000"/>
+        </w:rPr>
+        <w:t>that files</w:t>
+      </w:r>
+      <w:proofErr w:type="gramEnd"/>
+      <w:r>
+        <w:rPr>
+          <w:rFonts w:ascii="Arial" w:eastAsia="Arial" w:hAnsi="Arial" w:cs="Arial"/>
+          <w:color w:val="000000"/>
+        </w:rPr>
+        <w:t xml:space="preserve"> </w:t>
       </w:r>
       <w:r>
         <w:rPr>
@@ -3880,7 +4342,23 @@
           <w:rFonts w:ascii="Arial" w:eastAsia="Arial" w:hAnsi="Arial" w:cs="Arial"/>
           <w:color w:val="000000"/>
         </w:rPr>
-        <w:t>. Company reserves the right to, and Client agrees that Company may, terminate any and all services to Client for no cause and without any reason upon thirty (30) days' notice. If the Company terminates the Agreement under this Section (a) prior to the Client’s delivery of the Final Specification Sheet, Company shall fully refund the Design Fee paid to Company pursuant to Section 2.5. of the Agreement. If Company terminates the Agreement under this Section (a) after Client’s delivery of the Final Specification Sheet but prior to Final Acceptance by Client of the Final Specification Sheet, Client shall be entitled to a pro-rata refund of the Design Fee paid to Company pursuant to Section 2.5. of the Agreement.</w:t>
+        <w:t xml:space="preserve">. Company reserves the right to, and Client agrees that Company may, terminate </w:t>
+      </w:r>
+      <w:proofErr w:type="gramStart"/>
+      <w:r>
+        <w:rPr>
+          <w:rFonts w:ascii="Arial" w:eastAsia="Arial" w:hAnsi="Arial" w:cs="Arial"/>
+          <w:color w:val="000000"/>
+        </w:rPr>
+        <w:t>any and all</w:t>
+      </w:r>
+      <w:proofErr w:type="gramEnd"/>
+      <w:r>
+        <w:rPr>
+          <w:rFonts w:ascii="Arial" w:eastAsia="Arial" w:hAnsi="Arial" w:cs="Arial"/>
+          <w:color w:val="000000"/>
+        </w:rPr>
+        <w:t xml:space="preserve"> services to Client for no cause and without any reason upon thirty (30) days' notice. If the Company terminates the Agreement under this Section (a) prior to the Client’s delivery of the Final Specification Sheet, Company shall fully refund the Design Fee paid to Company pursuant to Section 2.5. of the Agreement. If Company terminates the Agreement under this Section (a) after Client’s delivery of the Final Specification Sheet but prior to Final Acceptance by Client of the Final Specification Sheet, Client shall be entitled to a pro-rata refund of the Design Fee paid to Company pursuant to Section 2.5. of the Agreement.</w:t>
       </w:r>
     </w:p>
     <w:p>
@@ -3918,7 +4396,23 @@
           <w:rFonts w:ascii="Arial" w:eastAsia="Arial" w:hAnsi="Arial" w:cs="Arial"/>
           <w:color w:val="000000"/>
         </w:rPr>
-        <w:t>. Company reserves the right to, and Client agrees that Company may, cancel this Agreement and terminate any and all services to Client immediately, and without prior notice, in the event that Client fails to fulfill any material obligation contained in this Agreement. COMPANY RESERVES THE RIGHT TO USE SELF-HELP TO THE GREATEST EXTENT PERMITTED UNDER THE LAW, INCLUDING, BUT NOT LIMITED TO, ELECTRONIC REMEDIES.</w:t>
+        <w:t xml:space="preserve">. Company reserves the right to, and Client agrees that Company may, cancel this Agreement and terminate </w:t>
+      </w:r>
+      <w:proofErr w:type="gramStart"/>
+      <w:r>
+        <w:rPr>
+          <w:rFonts w:ascii="Arial" w:eastAsia="Arial" w:hAnsi="Arial" w:cs="Arial"/>
+          <w:color w:val="000000"/>
+        </w:rPr>
+        <w:t>any and all</w:t>
+      </w:r>
+      <w:proofErr w:type="gramEnd"/>
+      <w:r>
+        <w:rPr>
+          <w:rFonts w:ascii="Arial" w:eastAsia="Arial" w:hAnsi="Arial" w:cs="Arial"/>
+          <w:color w:val="000000"/>
+        </w:rPr>
+        <w:t xml:space="preserve"> services to Client immediately, and without prior notice, in the event that Client fails to fulfill any material obligation contained in this Agreement. COMPANY RESERVES THE RIGHT TO USE SELF-HELP TO THE GREATEST EXTENT PERMITTED UNDER THE LAW, INCLUDING, BUT NOT LIMITED TO, ELECTRONIC REMEDIES.</w:t>
       </w:r>
     </w:p>
     <w:p>
@@ -4094,7 +4588,23 @@
           <w:rFonts w:ascii="Arial" w:eastAsia="Arial" w:hAnsi="Arial" w:cs="Arial"/>
           <w:color w:val="000000"/>
         </w:rPr>
-        <w:t>The Parties recognize that Client has retained Company's services for Company's unique development capabilities. As such, Company shall not delegate any of its duties under this Agreement to any other person, entity or sub-contractor.</w:t>
+        <w:t xml:space="preserve">The Parties recognize that Client has retained Company's services for Company's unique development capabilities. As such, Company shall not delegate any of its duties under this Agreement to any other person, </w:t>
+      </w:r>
+      <w:proofErr w:type="gramStart"/>
+      <w:r>
+        <w:rPr>
+          <w:rFonts w:ascii="Arial" w:eastAsia="Arial" w:hAnsi="Arial" w:cs="Arial"/>
+          <w:color w:val="000000"/>
+        </w:rPr>
+        <w:t>entity</w:t>
+      </w:r>
+      <w:proofErr w:type="gramEnd"/>
+      <w:r>
+        <w:rPr>
+          <w:rFonts w:ascii="Arial" w:eastAsia="Arial" w:hAnsi="Arial" w:cs="Arial"/>
+          <w:color w:val="000000"/>
+        </w:rPr>
+        <w:t xml:space="preserve"> or sub-contractor.</w:t>
       </w:r>
     </w:p>
     <w:p>
@@ -4169,7 +4679,39 @@
           <w:rFonts w:ascii="Arial" w:eastAsia="Arial" w:hAnsi="Arial" w:cs="Arial"/>
           <w:color w:val="000000"/>
         </w:rPr>
-        <w:t>(a) The Parties recognize that each shall come into possession of information that comprises valuable trade secrets and other confidential information ("Confidential Information") which is owned by the disclosing Party. Both Parties expressly recognize that Confidential Information is being conveyed to them under conditions of confidentiality, and agree that they shall not disclose Confidential Information to any third party during the term of this Agreement, and for a period of two (2) years following the termination or expiration of this Agreement. The Parties may, however, disclose Confidential Information only to their employees who need to know Confidential Information in order to assure the Parties' compliance with the other terms and conditions of this Agreement.</w:t>
+        <w:t xml:space="preserve">(a) The Parties recognize that each shall come into possession of information that comprises valuable trade secrets and other confidential information ("Confidential Information") which is owned by the disclosing Party. Both Parties expressly recognize that Confidential Information is being conveyed to them under conditions of </w:t>
+      </w:r>
+      <w:proofErr w:type="gramStart"/>
+      <w:r>
+        <w:rPr>
+          <w:rFonts w:ascii="Arial" w:eastAsia="Arial" w:hAnsi="Arial" w:cs="Arial"/>
+          <w:color w:val="000000"/>
+        </w:rPr>
+        <w:t>confidentiality, and</w:t>
+      </w:r>
+      <w:proofErr w:type="gramEnd"/>
+      <w:r>
+        <w:rPr>
+          <w:rFonts w:ascii="Arial" w:eastAsia="Arial" w:hAnsi="Arial" w:cs="Arial"/>
+          <w:color w:val="000000"/>
+        </w:rPr>
+        <w:t xml:space="preserve"> agree that they shall not disclose Confidential Information to any third party during the term of this Agreement, and for a period of two (2) years following the termination or expiration of this Agreement. The Parties may, however, disclose Confidential Information only to their employees who need to know Confidential Information </w:t>
+      </w:r>
+      <w:proofErr w:type="gramStart"/>
+      <w:r>
+        <w:rPr>
+          <w:rFonts w:ascii="Arial" w:eastAsia="Arial" w:hAnsi="Arial" w:cs="Arial"/>
+          <w:color w:val="000000"/>
+        </w:rPr>
+        <w:t>in order to</w:t>
+      </w:r>
+      <w:proofErr w:type="gramEnd"/>
+      <w:r>
+        <w:rPr>
+          <w:rFonts w:ascii="Arial" w:eastAsia="Arial" w:hAnsi="Arial" w:cs="Arial"/>
+          <w:color w:val="000000"/>
+        </w:rPr>
+        <w:t xml:space="preserve"> assure the Parties' compliance with the other terms and conditions of this Agreement.</w:t>
       </w:r>
     </w:p>
     <w:p>
@@ -4188,7 +4730,23 @@
           <w:rFonts w:ascii="Arial" w:eastAsia="Arial" w:hAnsi="Arial" w:cs="Arial"/>
           <w:color w:val="000000"/>
         </w:rPr>
-        <w:t>(b) The Parties agree to keep Confidential Information in strict confidence and only use the disclosing Party’s Confidential Information for purposes of performing its obligations under this Agreement, and shall not otherwise use the information for its own benefit or for the benefit of any third party. The receiving Party shall treat the Confidential Information with at least the degree of care and protection with which it treats its own proprietary and confidential information of a like nature, but in any event with no less than reasonable care and protection. The Parties also shall not use each other's Confidential Information other than as permitted by law, rule, regulation, code provision, policy or procedure, and each Party shall use its best efforts to: (</w:t>
+        <w:t xml:space="preserve">(b) The Parties agree to keep Confidential Information in strict confidence and only use the disclosing Party’s Confidential Information for purposes of performing its obligations under this </w:t>
+      </w:r>
+      <w:proofErr w:type="gramStart"/>
+      <w:r>
+        <w:rPr>
+          <w:rFonts w:ascii="Arial" w:eastAsia="Arial" w:hAnsi="Arial" w:cs="Arial"/>
+          <w:color w:val="000000"/>
+        </w:rPr>
+        <w:t>Agreement, and</w:t>
+      </w:r>
+      <w:proofErr w:type="gramEnd"/>
+      <w:r>
+        <w:rPr>
+          <w:rFonts w:ascii="Arial" w:eastAsia="Arial" w:hAnsi="Arial" w:cs="Arial"/>
+          <w:color w:val="000000"/>
+        </w:rPr>
+        <w:t xml:space="preserve"> shall not otherwise use the information for its own benefit or for the benefit of any third party. The receiving Party shall treat the Confidential Information with at least the degree of care and protection with which it treats its own proprietary and confidential information of a like nature, but in any event with no less than reasonable care and protection. The Parties also shall not use each other's Confidential Information other than as permitted by law, rule, regulation, code provision, policy or procedure, and each Party shall use its best efforts to: (</w:t>
       </w:r>
       <w:proofErr w:type="spellStart"/>
       <w:r>
@@ -4546,7 +5104,14 @@
           <w:rFonts w:ascii="Arial" w:eastAsia="Arial" w:hAnsi="Arial" w:cs="Arial"/>
           <w:color w:val="000000"/>
         </w:rPr>
-        <w:t>The construction, validity and performance of this Agreement shall be governed by, and construed in accordance with, the laws of the State of Washington, and the Parties expressly waive its choice of law rules. The Parties agree that venue and jurisdiction for any litigation arising out of, related to, or regarding the validity of, this Agreement shall lie in the County of [</w:t>
+        <w:t xml:space="preserve">The construction, validity and performance of this Agreement shall be governed by, and construed in accordance with, the laws of the State of </w:t>
+      </w:r>
+      <w:r>
+        <w:rPr>
+          <w:rFonts w:ascii="Arial" w:eastAsia="Arial" w:hAnsi="Arial" w:cs="Arial"/>
+          <w:color w:val="000000"/>
+        </w:rPr>
+        <w:t>[</w:t>
       </w:r>
       <w:r>
         <w:rPr>
@@ -4554,6 +5119,28 @@
           <w:color w:val="000000"/>
           <w:highlight w:val="yellow"/>
         </w:rPr>
+        <w:t>State</w:t>
+      </w:r>
+      <w:r>
+        <w:rPr>
+          <w:rFonts w:ascii="Arial" w:eastAsia="Arial" w:hAnsi="Arial" w:cs="Arial"/>
+          <w:color w:val="000000"/>
+        </w:rPr>
+        <w:t>]</w:t>
+      </w:r>
+      <w:r>
+        <w:rPr>
+          <w:rFonts w:ascii="Arial" w:eastAsia="Arial" w:hAnsi="Arial" w:cs="Arial"/>
+          <w:color w:val="000000"/>
+        </w:rPr>
+        <w:t>, and the Parties expressly waive its choice of law rules. The Parties agree that venue and jurisdiction for any litigation arising out of, related to, or regarding the validity of, this Agreement shall lie in the County of [</w:t>
+      </w:r>
+      <w:r>
+        <w:rPr>
+          <w:rFonts w:ascii="Arial" w:eastAsia="Arial" w:hAnsi="Arial" w:cs="Arial"/>
+          <w:color w:val="000000"/>
+          <w:highlight w:val="yellow"/>
+        </w:rPr>
         <w:t>County</w:t>
       </w:r>
       <w:r>
@@ -4657,7 +5244,39 @@
           <w:rFonts w:ascii="Arial" w:eastAsia="Arial" w:hAnsi="Arial" w:cs="Arial"/>
           <w:color w:val="000000"/>
         </w:rPr>
-        <w:t xml:space="preserve"> This Agreement supersedes any and all other agreements, either oral, electronic or in writing, between the Parties with respect to the matters stated herein, and this Agreement contains all of the covenants and agreements between the Parties with respect thereto. This Agreement may be amended or modified only in writing, and shall be effective only after affixation of both parties' signatures by authorized representatives.</w:t>
+        <w:t xml:space="preserve"> This Agreement supersedes </w:t>
+      </w:r>
+      <w:proofErr w:type="gramStart"/>
+      <w:r>
+        <w:rPr>
+          <w:rFonts w:ascii="Arial" w:eastAsia="Arial" w:hAnsi="Arial" w:cs="Arial"/>
+          <w:color w:val="000000"/>
+        </w:rPr>
+        <w:t>any and all</w:t>
+      </w:r>
+      <w:proofErr w:type="gramEnd"/>
+      <w:r>
+        <w:rPr>
+          <w:rFonts w:ascii="Arial" w:eastAsia="Arial" w:hAnsi="Arial" w:cs="Arial"/>
+          <w:color w:val="000000"/>
+        </w:rPr>
+        <w:t xml:space="preserve"> other agreements, either oral, electronic or in writing, between the Parties with respect to the matters stated herein, and this Agreement contains all of the covenants and agreements between the Parties with respect thereto. This Agreement may be amended or modified only in </w:t>
+      </w:r>
+      <w:proofErr w:type="gramStart"/>
+      <w:r>
+        <w:rPr>
+          <w:rFonts w:ascii="Arial" w:eastAsia="Arial" w:hAnsi="Arial" w:cs="Arial"/>
+          <w:color w:val="000000"/>
+        </w:rPr>
+        <w:t>writing, and</w:t>
+      </w:r>
+      <w:proofErr w:type="gramEnd"/>
+      <w:r>
+        <w:rPr>
+          <w:rFonts w:ascii="Arial" w:eastAsia="Arial" w:hAnsi="Arial" w:cs="Arial"/>
+          <w:color w:val="000000"/>
+        </w:rPr>
+        <w:t xml:space="preserve"> shall be effective only after affixation of both parties' signatures by authorized representatives.</w:t>
       </w:r>
     </w:p>
     <w:p>
@@ -4794,7 +5413,23 @@
           <w:rFonts w:ascii="Arial" w:eastAsia="Arial" w:hAnsi="Arial" w:cs="Arial"/>
           <w:color w:val="000000"/>
         </w:rPr>
-        <w:t>Captions contained in this Agreement are for reference purposes only, and are not intended by either Party to describe, interpret, define, broaden or limit the scope, extent or intent of the Agreement or any of its provisions.</w:t>
+        <w:t xml:space="preserve">Captions contained in this Agreement are for reference purposes only, and are not intended by either Party to describe, interpret, define, </w:t>
+      </w:r>
+      <w:proofErr w:type="gramStart"/>
+      <w:r>
+        <w:rPr>
+          <w:rFonts w:ascii="Arial" w:eastAsia="Arial" w:hAnsi="Arial" w:cs="Arial"/>
+          <w:color w:val="000000"/>
+        </w:rPr>
+        <w:t>broaden</w:t>
+      </w:r>
+      <w:proofErr w:type="gramEnd"/>
+      <w:r>
+        <w:rPr>
+          <w:rFonts w:ascii="Arial" w:eastAsia="Arial" w:hAnsi="Arial" w:cs="Arial"/>
+          <w:color w:val="000000"/>
+        </w:rPr>
+        <w:t xml:space="preserve"> or limit the scope, extent or intent of the Agreement or any of its provisions.</w:t>
       </w:r>
     </w:p>
     <w:p>
@@ -4839,7 +5474,23 @@
           <w:color w:val="000000"/>
         </w:rPr>
         <w:lastRenderedPageBreak/>
-        <w:t>Company and its employees, contractors, and personnel performing any services on behalf of Client under this Agreement are independent contractors and not employees of Client. Neither Party is an agent of the other and neither Party shall have any right or authority to make any contract, sale or other agreement in the name of, or for the account of the other Party, or to make any representation, or to assume, create or incur any obligation or liability of any kind, express or implied, on behalf of the other Party. Each Party will be responsible for any applicable payment and withholdings of any salary, benefits, incentives, and any other compensation or taxes relevant to its personnel. Nothing in this Agreement, and no course of dealing between the Parties, shall be construed to create or imply an employment or agency relationship or a partnership or joint venture relationship between the Parties or between one Party and the other Party’s employees or agents.</w:t>
+        <w:t xml:space="preserve">Company and its employees, contractors, and personnel performing any services on behalf of Client under this Agreement are independent contractors and not employees of Client. Neither Party is an agent of the other and neither Party shall have any right or authority to make any contract, </w:t>
+      </w:r>
+      <w:proofErr w:type="gramStart"/>
+      <w:r>
+        <w:rPr>
+          <w:rFonts w:ascii="Arial" w:eastAsia="Arial" w:hAnsi="Arial" w:cs="Arial"/>
+          <w:color w:val="000000"/>
+        </w:rPr>
+        <w:t>sale</w:t>
+      </w:r>
+      <w:proofErr w:type="gramEnd"/>
+      <w:r>
+        <w:rPr>
+          <w:rFonts w:ascii="Arial" w:eastAsia="Arial" w:hAnsi="Arial" w:cs="Arial"/>
+          <w:color w:val="000000"/>
+        </w:rPr>
+        <w:t xml:space="preserve"> or other agreement in the name of, or for the account of the other Party, or to make any representation, or to assume, create or incur any obligation or liability of any kind, express or implied, on behalf of the other Party. Each Party will be responsible for any applicable payment and withholdings of any salary, benefits, incentives, and any other compensation or taxes relevant to its personnel. Nothing in this Agreement, and no course of dealing between the Parties, shall be construed to create or imply an employment or agency relationship or a partnership or joint venture relationship between the Parties or between one Party and the other Party’s employees or agents.</w:t>
       </w:r>
     </w:p>
     <w:p>
@@ -4927,7 +5578,23 @@
           <w:rFonts w:ascii="Arial" w:eastAsia="Arial" w:hAnsi="Arial" w:cs="Arial"/>
           <w:color w:val="000000"/>
         </w:rPr>
-        <w:t>If either Party institutes an action to enforce this Agreement or any of its terms, the prevailing Party shall also be entitled to recover all of its costs, expenses and reasonable attorneys' fees.</w:t>
+        <w:t xml:space="preserve">If either Party institutes an action to enforce this Agreement or any of its terms, the prevailing Party shall also be entitled to recover </w:t>
+      </w:r>
+      <w:proofErr w:type="gramStart"/>
+      <w:r>
+        <w:rPr>
+          <w:rFonts w:ascii="Arial" w:eastAsia="Arial" w:hAnsi="Arial" w:cs="Arial"/>
+          <w:color w:val="000000"/>
+        </w:rPr>
+        <w:t>all of</w:t>
+      </w:r>
+      <w:proofErr w:type="gramEnd"/>
+      <w:r>
+        <w:rPr>
+          <w:rFonts w:ascii="Arial" w:eastAsia="Arial" w:hAnsi="Arial" w:cs="Arial"/>
+          <w:color w:val="000000"/>
+        </w:rPr>
+        <w:t xml:space="preserve"> its costs, expenses and reasonable attorneys' fees.</w:t>
       </w:r>
     </w:p>
     <w:p>

</xml_diff>

<commit_message>
Made a few formatting changes
</commit_message>
<xml_diff>
--- a/Lump Sum Contract Template.docx
+++ b/Lump Sum Contract Template.docx
@@ -2725,7 +2725,21 @@
           <w:rFonts w:ascii="Arial" w:eastAsia="Arial" w:hAnsi="Arial" w:cs="Arial"/>
           <w:color w:val="000000"/>
         </w:rPr>
-        <w:t xml:space="preserve"> Company's delivery of Client's Final Version shall consist of Company's posting of Client's Web to Company's Internet server.</w:t>
+        <w:t xml:space="preserve"> Company's delivery of Client's Final Version shall consist of Company's posting of Client's Web</w:t>
+      </w:r>
+      <w:r>
+        <w:rPr>
+          <w:rFonts w:ascii="Arial" w:eastAsia="Arial" w:hAnsi="Arial" w:cs="Arial"/>
+          <w:color w:val="000000"/>
+        </w:rPr>
+        <w:t>site</w:t>
+      </w:r>
+      <w:r>
+        <w:rPr>
+          <w:rFonts w:ascii="Arial" w:eastAsia="Arial" w:hAnsi="Arial" w:cs="Arial"/>
+          <w:color w:val="000000"/>
+        </w:rPr>
+        <w:t xml:space="preserve"> to Company's Internet server.</w:t>
       </w:r>
     </w:p>
     <w:p>
@@ -2756,29 +2770,6 @@
           <w:color w:val="000000"/>
         </w:rPr>
         <w:t xml:space="preserve"> Client agrees to pay to Company the amount of</w:t>
-      </w:r>
-      <w:r>
-        <w:rPr>
-          <w:rFonts w:ascii="Arial" w:eastAsia="Arial" w:hAnsi="Arial" w:cs="Arial"/>
-          <w:color w:val="000000"/>
-        </w:rPr>
-        <w:t xml:space="preserve"> </w:t>
-      </w:r>
-      <w:r>
-        <w:rPr>
-          <w:rFonts w:ascii="Arial" w:eastAsia="Arial" w:hAnsi="Arial" w:cs="Arial"/>
-          <w:color w:val="000000"/>
-          <w:highlight w:val="yellow"/>
-        </w:rPr>
-        <w:t>three</w:t>
-      </w:r>
-      <w:r>
-        <w:rPr>
-          <w:rFonts w:ascii="Arial" w:eastAsia="Arial" w:hAnsi="Arial" w:cs="Arial"/>
-          <w:color w:val="000000"/>
-          <w:highlight w:val="yellow"/>
-        </w:rPr>
-        <w:t xml:space="preserve"> thousand dollars</w:t>
       </w:r>
       <w:r>
         <w:rPr>
@@ -5223,6 +5214,10 @@
         <w:ind w:left="1080"/>
         <w:jc w:val="both"/>
         <w:outlineLvl w:val="0"/>
+        <w:rPr>
+          <w:rFonts w:ascii="Arial" w:eastAsia="Arial" w:hAnsi="Arial" w:cs="Arial"/>
+          <w:color w:val="000000"/>
+        </w:rPr>
       </w:pPr>
       <w:r>
         <w:rPr>
@@ -5244,7 +5239,22 @@
           <w:rFonts w:ascii="Arial" w:eastAsia="Arial" w:hAnsi="Arial" w:cs="Arial"/>
           <w:color w:val="000000"/>
         </w:rPr>
-        <w:t xml:space="preserve"> This Agreement supersedes </w:t>
+        <w:t xml:space="preserve"> </w:t>
+      </w:r>
+    </w:p>
+    <w:p>
+      <w:pPr>
+        <w:spacing w:before="120" w:line="300" w:lineRule="atLeast"/>
+        <w:ind w:left="1080"/>
+        <w:jc w:val="both"/>
+        <w:outlineLvl w:val="0"/>
+      </w:pPr>
+      <w:r>
+        <w:rPr>
+          <w:rFonts w:ascii="Arial" w:eastAsia="Arial" w:hAnsi="Arial" w:cs="Arial"/>
+          <w:color w:val="000000"/>
+        </w:rPr>
+        <w:t xml:space="preserve">This Agreement supersedes </w:t>
       </w:r>
       <w:proofErr w:type="gramStart"/>
       <w:r>
@@ -5444,6 +5454,7 @@
           <w:rFonts w:ascii="Arial" w:eastAsia="Arial" w:hAnsi="Arial" w:cs="Arial"/>
           <w:color w:val="000000"/>
         </w:rPr>
+        <w:lastRenderedPageBreak/>
         <w:t xml:space="preserve">ARTICLE XVI. </w:t>
       </w:r>
       <w:r>
@@ -5473,7 +5484,6 @@
           <w:rFonts w:ascii="Arial" w:eastAsia="Arial" w:hAnsi="Arial" w:cs="Arial"/>
           <w:color w:val="000000"/>
         </w:rPr>
-        <w:lastRenderedPageBreak/>
         <w:t xml:space="preserve">Company and its employees, contractors, and personnel performing any services on behalf of Client under this Agreement are independent contractors and not employees of Client. Neither Party is an agent of the other and neither Party shall have any right or authority to make any contract, </w:t>
       </w:r>
       <w:proofErr w:type="gramStart"/>

</xml_diff>